<commit_message>
Added class ScoreBoard and Changes Documentation sheet
Added class ScoreBoard and moved all the functionality that belongs to
it.
</commit_message>
<xml_diff>
--- a/Changes.docx
+++ b/Changes.docx
@@ -33,13 +33,7 @@
               <w:jc w:val="center"/>
             </w:pPr>
             <w:r>
-              <w:t>Sample Refactoring Documentation</w:t>
-            </w:r>
-            <w:r>
-              <w:t xml:space="preserve"> </w:t>
-            </w:r>
-            <w:r>
-              <w:t>for Project “</w:t>
+              <w:t>Refactoring Documentation for Project “</w:t>
             </w:r>
             <w:r>
               <w:t>Labyrinth-7</w:t>
@@ -52,15 +46,17 @@
             <w:pPr>
               <w:spacing w:after="0"/>
               <w:jc w:val="right"/>
+              <w:rPr>
+                <w:sz w:val="32"/>
+                <w:szCs w:val="32"/>
+              </w:rPr>
             </w:pPr>
             <w:r>
-              <w:t>Team “</w:t>
-            </w:r>
-            <w:r>
-              <w:t>Hydrogen</w:t>
-            </w:r>
-            <w:r>
-              <w:t>”</w:t>
+              <w:rPr>
+                <w:sz w:val="32"/>
+                <w:szCs w:val="32"/>
+              </w:rPr>
+              <w:t>Team “Hydrogen”</w:t>
             </w:r>
           </w:p>
           <w:p>
@@ -91,7 +87,32 @@
               <w:jc w:val="both"/>
             </w:pPr>
             <w:r>
-              <w:t>Changed name of class Table to Score.</w:t>
+              <w:t xml:space="preserve">Renamed the main class </w:t>
+            </w:r>
+            <w:r>
+              <w:rPr>
+                <w:b/>
+              </w:rPr>
+              <w:t>Program</w:t>
+            </w:r>
+            <w:r>
+              <w:t xml:space="preserve"> to </w:t>
+            </w:r>
+            <w:r>
+              <w:rPr>
+                <w:b/>
+                <w:noProof/>
+              </w:rPr>
+              <w:t>LabyrinthDemo</w:t>
+            </w:r>
+            <w:r>
+              <w:rPr>
+                <w:noProof/>
+              </w:rPr>
+              <w:t>.</w:t>
+            </w:r>
+            <w:r>
+              <w:t xml:space="preserve"> </w:t>
             </w:r>
           </w:p>
           <w:p>
@@ -105,7 +126,25 @@
               <w:jc w:val="both"/>
             </w:pPr>
             <w:r>
-              <w:t>Implemented CompareTo for easier Sorting.</w:t>
+              <w:t xml:space="preserve">Changed name of class </w:t>
+            </w:r>
+            <w:r>
+              <w:rPr>
+                <w:b/>
+              </w:rPr>
+              <w:t>Table</w:t>
+            </w:r>
+            <w:r>
+              <w:t xml:space="preserve"> to </w:t>
+            </w:r>
+            <w:r>
+              <w:rPr>
+                <w:b/>
+              </w:rPr>
+              <w:t>Score</w:t>
+            </w:r>
+            <w:r>
+              <w:t>.</w:t>
             </w:r>
           </w:p>
           <w:p>
@@ -119,7 +158,27 @@
               <w:jc w:val="both"/>
             </w:pPr>
             <w:r>
-              <w:t>Implemented class ScoreBoard and moved all the functionality that belongs to it.</w:t>
+              <w:t xml:space="preserve">Implemented </w:t>
+            </w:r>
+            <w:proofErr w:type="spellStart"/>
+            <w:r>
+              <w:rPr>
+                <w:b/>
+              </w:rPr>
+              <w:t>CompareTo</w:t>
+            </w:r>
+            <w:proofErr w:type="spellEnd"/>
+            <w:r>
+              <w:t xml:space="preserve"> for easier </w:t>
+            </w:r>
+            <w:r>
+              <w:rPr>
+                <w:b/>
+              </w:rPr>
+              <w:t>Sorting</w:t>
+            </w:r>
+            <w:r>
+              <w:t>.</w:t>
             </w:r>
           </w:p>
           <w:p>
@@ -133,29 +192,18 @@
               <w:jc w:val="both"/>
             </w:pPr>
             <w:r>
-              <w:t xml:space="preserve">Renamed the main class </w:t>
-            </w:r>
+              <w:t xml:space="preserve">Implemented class </w:t>
+            </w:r>
+            <w:proofErr w:type="spellStart"/>
             <w:r>
               <w:rPr>
                 <w:b/>
               </w:rPr>
-              <w:t>Program</w:t>
-            </w:r>
-            <w:r>
-              <w:t xml:space="preserve"> to </w:t>
-            </w:r>
-            <w:r>
-              <w:rPr>
-                <w:b/>
-                <w:noProof/>
-              </w:rPr>
-              <w:t>LabyrinthDemo</w:t>
-            </w:r>
-            <w:r>
-              <w:rPr>
-                <w:noProof/>
-              </w:rPr>
-              <w:t>.</w:t>
+              <w:t>ScoreBoard</w:t>
+            </w:r>
+            <w:proofErr w:type="spellEnd"/>
+            <w:r>
+              <w:t xml:space="preserve"> and moved all the functionality that belongs to it.</w:t>
             </w:r>
           </w:p>
           <w:p>
@@ -168,6 +216,61 @@
               <w:ind w:left="568" w:hanging="284"/>
               <w:jc w:val="both"/>
             </w:pPr>
+            <w:r>
+              <w:t>Cha</w:t>
+            </w:r>
+            <w:r>
+              <w:t>n</w:t>
+            </w:r>
+            <w:r>
+              <w:t xml:space="preserve">ged </w:t>
+            </w:r>
+            <w:r>
+              <w:rPr>
+                <w:b/>
+              </w:rPr>
+              <w:t>Getter</w:t>
+            </w:r>
+            <w:r>
+              <w:t xml:space="preserve"> and </w:t>
+            </w:r>
+            <w:r>
+              <w:rPr>
+                <w:b/>
+              </w:rPr>
+              <w:t>Setter</w:t>
+            </w:r>
+            <w:r>
+              <w:t xml:space="preserve"> in every property on one line.</w:t>
+            </w:r>
+          </w:p>
+          <w:p>
+            <w:pPr>
+              <w:numPr>
+                <w:ilvl w:val="1"/>
+                <w:numId w:val="1"/>
+              </w:numPr>
+              <w:spacing w:before="120" w:after="120" w:line="240" w:lineRule="auto"/>
+              <w:ind w:left="568" w:hanging="284"/>
+              <w:jc w:val="both"/>
+            </w:pPr>
+            <w:r>
+              <w:t xml:space="preserve">Removed </w:t>
+            </w:r>
+            <w:r>
+              <w:rPr>
+                <w:rFonts w:cstheme="minorHAnsi"/>
+                <w:b/>
+                <w:highlight w:val="white"/>
+              </w:rPr>
+              <w:t>List&lt;Score&gt; Scores</w:t>
+            </w:r>
+            <w:r>
+              <w:rPr>
+                <w:rFonts w:cstheme="minorHAnsi"/>
+              </w:rPr>
+              <w:t xml:space="preserve"> from Game class.</w:t>
+            </w:r>
           </w:p>
         </w:tc>
       </w:tr>
@@ -440,6 +543,7 @@
   <w:style w:type="paragraph" w:default="1" w:styleId="Normal">
     <w:name w:val="Normal"/>
     <w:qFormat/>
+    <w:rsid w:val="00A26CF7"/>
   </w:style>
   <w:style w:type="paragraph" w:styleId="Heading1">
     <w:name w:val="heading 1"/>
@@ -490,6 +594,13 @@
     <w:uiPriority w:val="99"/>
     <w:semiHidden/>
     <w:unhideWhenUsed/>
+  </w:style>
+  <w:style w:type="numbering" w:customStyle="1" w:styleId="ListNo">
+    <w:name w:val="List No"/>
+    <w:uiPriority w:val="99"/>
+    <w:semiHidden/>
+    <w:unhideWhenUsed/>
+    <w:rsid w:val="00A26CF7"/>
   </w:style>
   <w:style w:type="character" w:customStyle="1" w:styleId="Heading1Char">
     <w:name w:val="Heading 1 Char"/>

</xml_diff>

<commit_message>
Added Position_NullValue() test. Added Position_NullValue() test.
Changed Null exceptions from ArgumentException to ArgumentNullException
to be more accurate.
Added Position_NullValue() test.
Changes to the documentation.
</commit_message>
<xml_diff>
--- a/Changes.docx
+++ b/Changes.docx
@@ -1,6 +1,6 @@
 
 <file path=word/document.xml><?xml version="1.0" encoding="utf-8"?>
-<w:document xmlns:ve="http://schemas.openxmlformats.org/markup-compatibility/2006" xmlns:o="urn:schemas-microsoft-com:office:office" xmlns:r="http://schemas.openxmlformats.org/officeDocument/2006/relationships" xmlns:m="http://schemas.openxmlformats.org/officeDocument/2006/math" xmlns:v="urn:schemas-microsoft-com:vml" xmlns:wp="http://schemas.openxmlformats.org/drawingml/2006/wordprocessingDrawing" xmlns:w10="urn:schemas-microsoft-com:office:word" xmlns:w="http://schemas.openxmlformats.org/wordprocessingml/2006/main" xmlns:wne="http://schemas.microsoft.com/office/word/2006/wordml">
+<w:document xmlns:wpc="http://schemas.microsoft.com/office/word/2010/wordprocessingCanvas" xmlns:mc="http://schemas.openxmlformats.org/markup-compatibility/2006" xmlns:o="urn:schemas-microsoft-com:office:office" xmlns:r="http://schemas.openxmlformats.org/officeDocument/2006/relationships" xmlns:m="http://schemas.openxmlformats.org/officeDocument/2006/math" xmlns:v="urn:schemas-microsoft-com:vml" xmlns:wp14="http://schemas.microsoft.com/office/word/2010/wordprocessingDrawing" xmlns:wp="http://schemas.openxmlformats.org/drawingml/2006/wordprocessingDrawing" xmlns:w10="urn:schemas-microsoft-com:office:word" xmlns:w="http://schemas.openxmlformats.org/wordprocessingml/2006/main" xmlns:w14="http://schemas.microsoft.com/office/word/2010/wordml" xmlns:wpg="http://schemas.microsoft.com/office/word/2010/wordprocessingGroup" xmlns:wpi="http://schemas.microsoft.com/office/word/2010/wordprocessingInk" xmlns:wne="http://schemas.microsoft.com/office/word/2006/wordml" xmlns:wps="http://schemas.microsoft.com/office/word/2010/wordprocessingShape" mc:Ignorable="w14 wp14">
   <w:body>
     <w:tbl>
       <w:tblPr>
@@ -14,7 +14,7 @@
           <w:insideH w:val="single" w:sz="4" w:space="0" w:color="000000"/>
           <w:insideV w:val="single" w:sz="4" w:space="0" w:color="000000"/>
         </w:tblBorders>
-        <w:tblLook w:val="04A0"/>
+        <w:tblLook w:val="04A0" w:firstRow="1" w:lastRow="0" w:firstColumn="1" w:lastColumn="0" w:noHBand="0" w:noVBand="1"/>
       </w:tblPr>
       <w:tblGrid>
         <w:gridCol w:w="9514"/>
@@ -61,6 +61,41 @@
           </w:p>
           <w:p>
             <w:pPr>
+              <w:spacing w:after="120" w:line="240" w:lineRule="auto"/>
+              <w:ind w:left="357"/>
+              <w:jc w:val="both"/>
+            </w:pPr>
+            <w:r>
+              <w:t xml:space="preserve">Legend: </w:t>
+            </w:r>
+            <w:r>
+              <w:rPr>
+                <w:color w:val="00B050"/>
+              </w:rPr>
+              <w:t>green</w:t>
+            </w:r>
+            <w:r>
+              <w:t xml:space="preserve"> changes – </w:t>
+            </w:r>
+            <w:proofErr w:type="spellStart"/>
+            <w:r>
+              <w:t>Ivailo</w:t>
+            </w:r>
+            <w:proofErr w:type="spellEnd"/>
+            <w:r>
+              <w:t xml:space="preserve"> </w:t>
+            </w:r>
+            <w:proofErr w:type="spellStart"/>
+            <w:r>
+              <w:t>Ivanov</w:t>
+            </w:r>
+            <w:proofErr w:type="spellEnd"/>
+            <w:r>
+              <w:t>.</w:t>
+            </w:r>
+          </w:p>
+          <w:p>
+            <w:pPr>
               <w:numPr>
                 <w:ilvl w:val="0"/>
                 <w:numId w:val="1"/>
@@ -271,6 +306,147 @@
               </w:rPr>
               <w:t xml:space="preserve"> from Game class.</w:t>
             </w:r>
+          </w:p>
+          <w:p>
+            <w:pPr>
+              <w:numPr>
+                <w:ilvl w:val="1"/>
+                <w:numId w:val="1"/>
+              </w:numPr>
+              <w:spacing w:before="120" w:after="120" w:line="240" w:lineRule="auto"/>
+              <w:ind w:left="568" w:hanging="284"/>
+              <w:jc w:val="both"/>
+              <w:rPr>
+                <w:color w:val="00B050"/>
+              </w:rPr>
+            </w:pPr>
+            <w:bookmarkStart w:id="0" w:name="_GoBack"/>
+            <w:r>
+              <w:rPr>
+                <w:rFonts w:cstheme="minorHAnsi"/>
+                <w:color w:val="00B050"/>
+              </w:rPr>
+              <w:t xml:space="preserve">Changed Null exceptions from </w:t>
+            </w:r>
+            <w:r>
+              <w:rPr>
+                <w:rFonts w:ascii="Consolas" w:hAnsi="Consolas" w:cs="Consolas"/>
+                <w:color w:val="00B050"/>
+                <w:sz w:val="19"/>
+                <w:szCs w:val="19"/>
+                <w:lang w:val="bg-BG"/>
+              </w:rPr>
+              <w:t>ArgumentException</w:t>
+            </w:r>
+            <w:r>
+              <w:rPr>
+                <w:rFonts w:ascii="Consolas" w:hAnsi="Consolas" w:cs="Consolas"/>
+                <w:color w:val="00B050"/>
+                <w:sz w:val="19"/>
+                <w:szCs w:val="19"/>
+              </w:rPr>
+              <w:t xml:space="preserve"> to </w:t>
+            </w:r>
+            <w:r>
+              <w:rPr>
+                <w:rFonts w:ascii="Consolas" w:hAnsi="Consolas" w:cs="Consolas"/>
+                <w:color w:val="00B050"/>
+                <w:sz w:val="19"/>
+                <w:szCs w:val="19"/>
+                <w:lang w:val="bg-BG"/>
+              </w:rPr>
+              <w:t>ArgumentNullException</w:t>
+            </w:r>
+            <w:r>
+              <w:rPr>
+                <w:rFonts w:ascii="Consolas" w:hAnsi="Consolas" w:cs="Consolas"/>
+                <w:color w:val="00B050"/>
+                <w:sz w:val="19"/>
+                <w:szCs w:val="19"/>
+              </w:rPr>
+              <w:t xml:space="preserve"> to be more accurate.</w:t>
+            </w:r>
+          </w:p>
+          <w:p>
+            <w:pPr>
+              <w:numPr>
+                <w:ilvl w:val="1"/>
+                <w:numId w:val="1"/>
+              </w:numPr>
+              <w:spacing w:before="120" w:after="120" w:line="240" w:lineRule="auto"/>
+              <w:ind w:left="568" w:hanging="284"/>
+              <w:jc w:val="both"/>
+              <w:rPr>
+                <w:color w:val="00B050"/>
+              </w:rPr>
+            </w:pPr>
+            <w:r>
+              <w:rPr>
+                <w:rFonts w:cstheme="minorHAnsi"/>
+                <w:color w:val="00B050"/>
+              </w:rPr>
+              <w:t xml:space="preserve">Added </w:t>
+            </w:r>
+            <w:r>
+              <w:rPr>
+                <w:rFonts w:ascii="Consolas" w:hAnsi="Consolas" w:cs="Consolas"/>
+                <w:color w:val="548DD4" w:themeColor="text2" w:themeTint="99"/>
+                <w:sz w:val="19"/>
+                <w:szCs w:val="19"/>
+                <w:lang w:val="bg-BG"/>
+              </w:rPr>
+              <w:t>Position_</w:t>
+            </w:r>
+            <w:proofErr w:type="gramStart"/>
+            <w:r>
+              <w:rPr>
+                <w:rFonts w:ascii="Consolas" w:hAnsi="Consolas" w:cs="Consolas"/>
+                <w:color w:val="548DD4" w:themeColor="text2" w:themeTint="99"/>
+                <w:sz w:val="19"/>
+                <w:szCs w:val="19"/>
+                <w:lang w:val="bg-BG"/>
+              </w:rPr>
+              <w:t>NullValue(</w:t>
+            </w:r>
+            <w:proofErr w:type="gramEnd"/>
+            <w:r>
+              <w:rPr>
+                <w:rFonts w:ascii="Consolas" w:hAnsi="Consolas" w:cs="Consolas"/>
+                <w:color w:val="548DD4" w:themeColor="text2" w:themeTint="99"/>
+                <w:sz w:val="19"/>
+                <w:szCs w:val="19"/>
+                <w:lang w:val="bg-BG"/>
+              </w:rPr>
+              <w:t>)</w:t>
+            </w:r>
+            <w:r>
+              <w:rPr>
+                <w:rFonts w:ascii="Consolas" w:hAnsi="Consolas" w:cs="Consolas"/>
+                <w:color w:val="548DD4" w:themeColor="text2" w:themeTint="99"/>
+                <w:sz w:val="19"/>
+                <w:szCs w:val="19"/>
+              </w:rPr>
+              <w:t xml:space="preserve"> </w:t>
+            </w:r>
+            <w:r>
+              <w:rPr>
+                <w:rFonts w:ascii="Consolas" w:hAnsi="Consolas" w:cs="Consolas"/>
+                <w:color w:val="00B050"/>
+                <w:sz w:val="19"/>
+                <w:szCs w:val="19"/>
+              </w:rPr>
+              <w:t>test</w:t>
+            </w:r>
+            <w:r>
+              <w:rPr>
+                <w:rFonts w:ascii="Consolas" w:hAnsi="Consolas" w:cs="Consolas"/>
+                <w:color w:val="00B050"/>
+                <w:sz w:val="19"/>
+                <w:szCs w:val="19"/>
+              </w:rPr>
+              <w:t>.</w:t>
+            </w:r>
+            <w:bookmarkEnd w:id="0"/>
           </w:p>
         </w:tc>
       </w:tr>
@@ -287,7 +463,7 @@
 </file>
 
 <file path=word/numbering.xml><?xml version="1.0" encoding="utf-8"?>
-<w:numbering xmlns:ve="http://schemas.openxmlformats.org/markup-compatibility/2006" xmlns:o="urn:schemas-microsoft-com:office:office" xmlns:r="http://schemas.openxmlformats.org/officeDocument/2006/relationships" xmlns:m="http://schemas.openxmlformats.org/officeDocument/2006/math" xmlns:v="urn:schemas-microsoft-com:vml" xmlns:wp="http://schemas.openxmlformats.org/drawingml/2006/wordprocessingDrawing" xmlns:w10="urn:schemas-microsoft-com:office:word" xmlns:w="http://schemas.openxmlformats.org/wordprocessingml/2006/main" xmlns:wne="http://schemas.microsoft.com/office/word/2006/wordml">
+<w:numbering xmlns:wpc="http://schemas.microsoft.com/office/word/2010/wordprocessingCanvas" xmlns:mc="http://schemas.openxmlformats.org/markup-compatibility/2006" xmlns:o="urn:schemas-microsoft-com:office:office" xmlns:r="http://schemas.openxmlformats.org/officeDocument/2006/relationships" xmlns:m="http://schemas.openxmlformats.org/officeDocument/2006/math" xmlns:v="urn:schemas-microsoft-com:vml" xmlns:wp14="http://schemas.microsoft.com/office/word/2010/wordprocessingDrawing" xmlns:wp="http://schemas.openxmlformats.org/drawingml/2006/wordprocessingDrawing" xmlns:w10="urn:schemas-microsoft-com:office:word" xmlns:w="http://schemas.openxmlformats.org/wordprocessingml/2006/main" xmlns:w14="http://schemas.microsoft.com/office/word/2010/wordml" xmlns:wpg="http://schemas.microsoft.com/office/word/2010/wordprocessingGroup" xmlns:wpi="http://schemas.microsoft.com/office/word/2010/wordprocessingInk" xmlns:wne="http://schemas.microsoft.com/office/word/2006/wordml" xmlns:wps="http://schemas.microsoft.com/office/word/2010/wordprocessingShape" mc:Ignorable="w14 wp14">
   <w:abstractNum w:abstractNumId="0">
     <w:nsid w:val="38264E9C"/>
     <w:multiLevelType w:val="hybridMultilevel"/>
@@ -384,7 +560,7 @@
 </file>
 
 <file path=word/styles.xml><?xml version="1.0" encoding="utf-8"?>
-<w:styles xmlns:r="http://schemas.openxmlformats.org/officeDocument/2006/relationships" xmlns:w="http://schemas.openxmlformats.org/wordprocessingml/2006/main">
+<w:styles xmlns:mc="http://schemas.openxmlformats.org/markup-compatibility/2006" xmlns:r="http://schemas.openxmlformats.org/officeDocument/2006/relationships" xmlns:w="http://schemas.openxmlformats.org/wordprocessingml/2006/main" xmlns:w14="http://schemas.microsoft.com/office/word/2010/wordml" mc:Ignorable="w14">
   <w:docDefaults>
     <w:rPrDefault>
       <w:rPr>
@@ -578,7 +754,6 @@
     <w:uiPriority w:val="99"/>
     <w:semiHidden/>
     <w:unhideWhenUsed/>
-    <w:qFormat/>
     <w:tblPr>
       <w:tblInd w:w="0" w:type="dxa"/>
       <w:tblCellMar>
@@ -623,6 +798,196 @@
       <w:color w:val="0000FF"/>
       <w:u w:val="single"/>
     </w:rPr>
+  </w:style>
+</w:styles>
+</file>
+
+<file path=word/stylesWithEffects.xml><?xml version="1.0" encoding="utf-8"?>
+<w:styles xmlns:wpc="http://schemas.microsoft.com/office/word/2010/wordprocessingCanvas" xmlns:mc="http://schemas.openxmlformats.org/markup-compatibility/2006" xmlns:o="urn:schemas-microsoft-com:office:office" xmlns:r="http://schemas.openxmlformats.org/officeDocument/2006/relationships" xmlns:m="http://schemas.openxmlformats.org/officeDocument/2006/math" xmlns:v="urn:schemas-microsoft-com:vml" xmlns:wp14="http://schemas.microsoft.com/office/word/2010/wordprocessingDrawing" xmlns:wp="http://schemas.openxmlformats.org/drawingml/2006/wordprocessingDrawing" xmlns:w10="urn:schemas-microsoft-com:office:word" xmlns:w="http://schemas.openxmlformats.org/wordprocessingml/2006/main" xmlns:w14="http://schemas.microsoft.com/office/word/2010/wordml" xmlns:wpg="http://schemas.microsoft.com/office/word/2010/wordprocessingGroup" xmlns:wpi="http://schemas.microsoft.com/office/word/2010/wordprocessingInk" xmlns:wne="http://schemas.microsoft.com/office/word/2006/wordml" xmlns:wps="http://schemas.microsoft.com/office/word/2010/wordprocessingShape" mc:Ignorable="w14 wp14">
+  <w:docDefaults>
+    <w:rPrDefault>
+      <w:rPr>
+        <w:rFonts w:asciiTheme="minorHAnsi" w:eastAsiaTheme="minorEastAsia" w:hAnsiTheme="minorHAnsi" w:cstheme="minorBidi"/>
+        <w:sz w:val="22"/>
+        <w:szCs w:val="22"/>
+        <w:lang w:val="bg-BG" w:eastAsia="bg-BG" w:bidi="ar-SA"/>
+      </w:rPr>
+    </w:rPrDefault>
+    <w:pPrDefault>
+      <w:pPr>
+        <w:spacing w:after="200" w:line="276" w:lineRule="auto"/>
+      </w:pPr>
+    </w:pPrDefault>
+  </w:docDefaults>
+  <w:latentStyles w:defLockedState="0" w:defUIPriority="99" w:defSemiHidden="1" w:defUnhideWhenUsed="1" w:defQFormat="0" w:count="267">
+    <w:lsdException w:name="Normal" w:semiHidden="0" w:uiPriority="0" w:unhideWhenUsed="0" w:qFormat="1"/>
+    <w:lsdException w:name="heading 1" w:semiHidden="0" w:uiPriority="9" w:unhideWhenUsed="0" w:qFormat="1"/>
+    <w:lsdException w:name="heading 2" w:uiPriority="9" w:qFormat="1"/>
+    <w:lsdException w:name="heading 3" w:uiPriority="9" w:qFormat="1"/>
+    <w:lsdException w:name="heading 4" w:uiPriority="9" w:qFormat="1"/>
+    <w:lsdException w:name="heading 5" w:uiPriority="9" w:qFormat="1"/>
+    <w:lsdException w:name="heading 6" w:uiPriority="9" w:qFormat="1"/>
+    <w:lsdException w:name="heading 7" w:uiPriority="9" w:qFormat="1"/>
+    <w:lsdException w:name="heading 8" w:uiPriority="9" w:qFormat="1"/>
+    <w:lsdException w:name="heading 9" w:uiPriority="9" w:qFormat="1"/>
+    <w:lsdException w:name="toc 1" w:uiPriority="39"/>
+    <w:lsdException w:name="toc 2" w:uiPriority="39"/>
+    <w:lsdException w:name="toc 3" w:uiPriority="39"/>
+    <w:lsdException w:name="toc 4" w:uiPriority="39"/>
+    <w:lsdException w:name="toc 5" w:uiPriority="39"/>
+    <w:lsdException w:name="toc 6" w:uiPriority="39"/>
+    <w:lsdException w:name="toc 7" w:uiPriority="39"/>
+    <w:lsdException w:name="toc 8" w:uiPriority="39"/>
+    <w:lsdException w:name="toc 9" w:uiPriority="39"/>
+    <w:lsdException w:name="caption" w:uiPriority="35" w:qFormat="1"/>
+    <w:lsdException w:name="Title" w:semiHidden="0" w:uiPriority="10" w:unhideWhenUsed="0" w:qFormat="1"/>
+    <w:lsdException w:name="Default Paragraph Font" w:uiPriority="1"/>
+    <w:lsdException w:name="Subtitle" w:semiHidden="0" w:uiPriority="11" w:unhideWhenUsed="0" w:qFormat="1"/>
+    <w:lsdException w:name="Strong" w:semiHidden="0" w:uiPriority="22" w:unhideWhenUsed="0" w:qFormat="1"/>
+    <w:lsdException w:name="Emphasis" w:semiHidden="0" w:uiPriority="20" w:unhideWhenUsed="0" w:qFormat="1"/>
+    <w:lsdException w:name="Table Grid" w:semiHidden="0" w:uiPriority="59" w:unhideWhenUsed="0"/>
+    <w:lsdException w:name="Placeholder Text" w:unhideWhenUsed="0"/>
+    <w:lsdException w:name="No Spacing" w:semiHidden="0" w:uiPriority="1" w:unhideWhenUsed="0" w:qFormat="1"/>
+    <w:lsdException w:name="Light Shading" w:semiHidden="0" w:uiPriority="60" w:unhideWhenUsed="0"/>
+    <w:lsdException w:name="Light List" w:semiHidden="0" w:uiPriority="61" w:unhideWhenUsed="0"/>
+    <w:lsdException w:name="Light Grid" w:semiHidden="0" w:uiPriority="62" w:unhideWhenUsed="0"/>
+    <w:lsdException w:name="Medium Shading 1" w:semiHidden="0" w:uiPriority="63" w:unhideWhenUsed="0"/>
+    <w:lsdException w:name="Medium Shading 2" w:semiHidden="0" w:uiPriority="64" w:unhideWhenUsed="0"/>
+    <w:lsdException w:name="Medium List 1" w:semiHidden="0" w:uiPriority="65" w:unhideWhenUsed="0"/>
+    <w:lsdException w:name="Medium List 2" w:semiHidden="0" w:uiPriority="66" w:unhideWhenUsed="0"/>
+    <w:lsdException w:name="Medium Grid 1" w:semiHidden="0" w:uiPriority="67" w:unhideWhenUsed="0"/>
+    <w:lsdException w:name="Medium Grid 2" w:semiHidden="0" w:uiPriority="68" w:unhideWhenUsed="0"/>
+    <w:lsdException w:name="Medium Grid 3" w:semiHidden="0" w:uiPriority="69" w:unhideWhenUsed="0"/>
+    <w:lsdException w:name="Dark List" w:semiHidden="0" w:uiPriority="70" w:unhideWhenUsed="0"/>
+    <w:lsdException w:name="Colorful Shading" w:semiHidden="0" w:uiPriority="71" w:unhideWhenUsed="0"/>
+    <w:lsdException w:name="Colorful List" w:semiHidden="0" w:uiPriority="72" w:unhideWhenUsed="0"/>
+    <w:lsdException w:name="Colorful Grid" w:semiHidden="0" w:uiPriority="73" w:unhideWhenUsed="0"/>
+    <w:lsdException w:name="Light Shading Accent 1" w:semiHidden="0" w:uiPriority="60" w:unhideWhenUsed="0"/>
+    <w:lsdException w:name="Light List Accent 1" w:semiHidden="0" w:uiPriority="61" w:unhideWhenUsed="0"/>
+    <w:lsdException w:name="Light Grid Accent 1" w:semiHidden="0" w:uiPriority="62" w:unhideWhenUsed="0"/>
+    <w:lsdException w:name="Medium Shading 1 Accent 1" w:semiHidden="0" w:uiPriority="63" w:unhideWhenUsed="0"/>
+    <w:lsdException w:name="Medium Shading 2 Accent 1" w:semiHidden="0" w:uiPriority="64" w:unhideWhenUsed="0"/>
+    <w:lsdException w:name="Medium List 1 Accent 1" w:semiHidden="0" w:uiPriority="65" w:unhideWhenUsed="0"/>
+    <w:lsdException w:name="Revision" w:unhideWhenUsed="0"/>
+    <w:lsdException w:name="List Paragraph" w:semiHidden="0" w:uiPriority="34" w:unhideWhenUsed="0" w:qFormat="1"/>
+    <w:lsdException w:name="Quote" w:semiHidden="0" w:uiPriority="29" w:unhideWhenUsed="0" w:qFormat="1"/>
+    <w:lsdException w:name="Intense Quote" w:semiHidden="0" w:uiPriority="30" w:unhideWhenUsed="0" w:qFormat="1"/>
+    <w:lsdException w:name="Medium List 2 Accent 1" w:semiHidden="0" w:uiPriority="66" w:unhideWhenUsed="0"/>
+    <w:lsdException w:name="Medium Grid 1 Accent 1" w:semiHidden="0" w:uiPriority="67" w:unhideWhenUsed="0"/>
+    <w:lsdException w:name="Medium Grid 2 Accent 1" w:semiHidden="0" w:uiPriority="68" w:unhideWhenUsed="0"/>
+    <w:lsdException w:name="Medium Grid 3 Accent 1" w:semiHidden="0" w:uiPriority="69" w:unhideWhenUsed="0"/>
+    <w:lsdException w:name="Dark List Accent 1" w:semiHidden="0" w:uiPriority="70" w:unhideWhenUsed="0"/>
+    <w:lsdException w:name="Colorful Shading Accent 1" w:semiHidden="0" w:uiPriority="71" w:unhideWhenUsed="0"/>
+    <w:lsdException w:name="Colorful List Accent 1" w:semiHidden="0" w:uiPriority="72" w:unhideWhenUsed="0"/>
+    <w:lsdException w:name="Colorful Grid Accent 1" w:semiHidden="0" w:uiPriority="73" w:unhideWhenUsed="0"/>
+    <w:lsdException w:name="Light Shading Accent 2" w:semiHidden="0" w:uiPriority="60" w:unhideWhenUsed="0"/>
+    <w:lsdException w:name="Light List Accent 2" w:semiHidden="0" w:uiPriority="61" w:unhideWhenUsed="0"/>
+    <w:lsdException w:name="Light Grid Accent 2" w:semiHidden="0" w:uiPriority="62" w:unhideWhenUsed="0"/>
+    <w:lsdException w:name="Medium Shading 1 Accent 2" w:semiHidden="0" w:uiPriority="63" w:unhideWhenUsed="0"/>
+    <w:lsdException w:name="Medium Shading 2 Accent 2" w:semiHidden="0" w:uiPriority="64" w:unhideWhenUsed="0"/>
+    <w:lsdException w:name="Medium List 1 Accent 2" w:semiHidden="0" w:uiPriority="65" w:unhideWhenUsed="0"/>
+    <w:lsdException w:name="Medium List 2 Accent 2" w:semiHidden="0" w:uiPriority="66" w:unhideWhenUsed="0"/>
+    <w:lsdException w:name="Medium Grid 1 Accent 2" w:semiHidden="0" w:uiPriority="67" w:unhideWhenUsed="0"/>
+    <w:lsdException w:name="Medium Grid 2 Accent 2" w:semiHidden="0" w:uiPriority="68" w:unhideWhenUsed="0"/>
+    <w:lsdException w:name="Medium Grid 3 Accent 2" w:semiHidden="0" w:uiPriority="69" w:unhideWhenUsed="0"/>
+    <w:lsdException w:name="Dark List Accent 2" w:semiHidden="0" w:uiPriority="70" w:unhideWhenUsed="0"/>
+    <w:lsdException w:name="Colorful Shading Accent 2" w:semiHidden="0" w:uiPriority="71" w:unhideWhenUsed="0"/>
+    <w:lsdException w:name="Colorful List Accent 2" w:semiHidden="0" w:uiPriority="72" w:unhideWhenUsed="0"/>
+    <w:lsdException w:name="Colorful Grid Accent 2" w:semiHidden="0" w:uiPriority="73" w:unhideWhenUsed="0"/>
+    <w:lsdException w:name="Light Shading Accent 3" w:semiHidden="0" w:uiPriority="60" w:unhideWhenUsed="0"/>
+    <w:lsdException w:name="Light List Accent 3" w:semiHidden="0" w:uiPriority="61" w:unhideWhenUsed="0"/>
+    <w:lsdException w:name="Light Grid Accent 3" w:semiHidden="0" w:uiPriority="62" w:unhideWhenUsed="0"/>
+    <w:lsdException w:name="Medium Shading 1 Accent 3" w:semiHidden="0" w:uiPriority="63" w:unhideWhenUsed="0"/>
+    <w:lsdException w:name="Medium Shading 2 Accent 3" w:semiHidden="0" w:uiPriority="64" w:unhideWhenUsed="0"/>
+    <w:lsdException w:name="Medium List 1 Accent 3" w:semiHidden="0" w:uiPriority="65" w:unhideWhenUsed="0"/>
+    <w:lsdException w:name="Medium List 2 Accent 3" w:semiHidden="0" w:uiPriority="66" w:unhideWhenUsed="0"/>
+    <w:lsdException w:name="Medium Grid 1 Accent 3" w:semiHidden="0" w:uiPriority="67" w:unhideWhenUsed="0"/>
+    <w:lsdException w:name="Medium Grid 2 Accent 3" w:semiHidden="0" w:uiPriority="68" w:unhideWhenUsed="0"/>
+    <w:lsdException w:name="Medium Grid 3 Accent 3" w:semiHidden="0" w:uiPriority="69" w:unhideWhenUsed="0"/>
+    <w:lsdException w:name="Dark List Accent 3" w:semiHidden="0" w:uiPriority="70" w:unhideWhenUsed="0"/>
+    <w:lsdException w:name="Colorful Shading Accent 3" w:semiHidden="0" w:uiPriority="71" w:unhideWhenUsed="0"/>
+    <w:lsdException w:name="Colorful List Accent 3" w:semiHidden="0" w:uiPriority="72" w:unhideWhenUsed="0"/>
+    <w:lsdException w:name="Colorful Grid Accent 3" w:semiHidden="0" w:uiPriority="73" w:unhideWhenUsed="0"/>
+    <w:lsdException w:name="Light Shading Accent 4" w:semiHidden="0" w:uiPriority="60" w:unhideWhenUsed="0"/>
+    <w:lsdException w:name="Light List Accent 4" w:semiHidden="0" w:uiPriority="61" w:unhideWhenUsed="0"/>
+    <w:lsdException w:name="Light Grid Accent 4" w:semiHidden="0" w:uiPriority="62" w:unhideWhenUsed="0"/>
+    <w:lsdException w:name="Medium Shading 1 Accent 4" w:semiHidden="0" w:uiPriority="63" w:unhideWhenUsed="0"/>
+    <w:lsdException w:name="Medium Shading 2 Accent 4" w:semiHidden="0" w:uiPriority="64" w:unhideWhenUsed="0"/>
+    <w:lsdException w:name="Medium List 1 Accent 4" w:semiHidden="0" w:uiPriority="65" w:unhideWhenUsed="0"/>
+    <w:lsdException w:name="Medium List 2 Accent 4" w:semiHidden="0" w:uiPriority="66" w:unhideWhenUsed="0"/>
+    <w:lsdException w:name="Medium Grid 1 Accent 4" w:semiHidden="0" w:uiPriority="67" w:unhideWhenUsed="0"/>
+    <w:lsdException w:name="Medium Grid 2 Accent 4" w:semiHidden="0" w:uiPriority="68" w:unhideWhenUsed="0"/>
+    <w:lsdException w:name="Medium Grid 3 Accent 4" w:semiHidden="0" w:uiPriority="69" w:unhideWhenUsed="0"/>
+    <w:lsdException w:name="Dark List Accent 4" w:semiHidden="0" w:uiPriority="70" w:unhideWhenUsed="0"/>
+    <w:lsdException w:name="Colorful Shading Accent 4" w:semiHidden="0" w:uiPriority="71" w:unhideWhenUsed="0"/>
+    <w:lsdException w:name="Colorful List Accent 4" w:semiHidden="0" w:uiPriority="72" w:unhideWhenUsed="0"/>
+    <w:lsdException w:name="Colorful Grid Accent 4" w:semiHidden="0" w:uiPriority="73" w:unhideWhenUsed="0"/>
+    <w:lsdException w:name="Light Shading Accent 5" w:semiHidden="0" w:uiPriority="60" w:unhideWhenUsed="0"/>
+    <w:lsdException w:name="Light List Accent 5" w:semiHidden="0" w:uiPriority="61" w:unhideWhenUsed="0"/>
+    <w:lsdException w:name="Light Grid Accent 5" w:semiHidden="0" w:uiPriority="62" w:unhideWhenUsed="0"/>
+    <w:lsdException w:name="Medium Shading 1 Accent 5" w:semiHidden="0" w:uiPriority="63" w:unhideWhenUsed="0"/>
+    <w:lsdException w:name="Medium Shading 2 Accent 5" w:semiHidden="0" w:uiPriority="64" w:unhideWhenUsed="0"/>
+    <w:lsdException w:name="Medium List 1 Accent 5" w:semiHidden="0" w:uiPriority="65" w:unhideWhenUsed="0"/>
+    <w:lsdException w:name="Medium List 2 Accent 5" w:semiHidden="0" w:uiPriority="66" w:unhideWhenUsed="0"/>
+    <w:lsdException w:name="Medium Grid 1 Accent 5" w:semiHidden="0" w:uiPriority="67" w:unhideWhenUsed="0"/>
+    <w:lsdException w:name="Medium Grid 2 Accent 5" w:semiHidden="0" w:uiPriority="68" w:unhideWhenUsed="0"/>
+    <w:lsdException w:name="Medium Grid 3 Accent 5" w:semiHidden="0" w:uiPriority="69" w:unhideWhenUsed="0"/>
+    <w:lsdException w:name="Dark List Accent 5" w:semiHidden="0" w:uiPriority="70" w:unhideWhenUsed="0"/>
+    <w:lsdException w:name="Colorful Shading Accent 5" w:semiHidden="0" w:uiPriority="71" w:unhideWhenUsed="0"/>
+    <w:lsdException w:name="Colorful List Accent 5" w:semiHidden="0" w:uiPriority="72" w:unhideWhenUsed="0"/>
+    <w:lsdException w:name="Colorful Grid Accent 5" w:semiHidden="0" w:uiPriority="73" w:unhideWhenUsed="0"/>
+    <w:lsdException w:name="Light Shading Accent 6" w:semiHidden="0" w:uiPriority="60" w:unhideWhenUsed="0"/>
+    <w:lsdException w:name="Light List Accent 6" w:semiHidden="0" w:uiPriority="61" w:unhideWhenUsed="0"/>
+    <w:lsdException w:name="Light Grid Accent 6" w:semiHidden="0" w:uiPriority="62" w:unhideWhenUsed="0"/>
+    <w:lsdException w:name="Medium Shading 1 Accent 6" w:semiHidden="0" w:uiPriority="63" w:unhideWhenUsed="0"/>
+    <w:lsdException w:name="Medium Shading 2 Accent 6" w:semiHidden="0" w:uiPriority="64" w:unhideWhenUsed="0"/>
+    <w:lsdException w:name="Medium List 1 Accent 6" w:semiHidden="0" w:uiPriority="65" w:unhideWhenUsed="0"/>
+    <w:lsdException w:name="Medium List 2 Accent 6" w:semiHidden="0" w:uiPriority="66" w:unhideWhenUsed="0"/>
+    <w:lsdException w:name="Medium Grid 1 Accent 6" w:semiHidden="0" w:uiPriority="67" w:unhideWhenUsed="0"/>
+    <w:lsdException w:name="Medium Grid 2 Accent 6" w:semiHidden="0" w:uiPriority="68" w:unhideWhenUsed="0"/>
+    <w:lsdException w:name="Medium Grid 3 Accent 6" w:semiHidden="0" w:uiPriority="69" w:unhideWhenUsed="0"/>
+    <w:lsdException w:name="Dark List Accent 6" w:semiHidden="0" w:uiPriority="70" w:unhideWhenUsed="0"/>
+    <w:lsdException w:name="Colorful Shading Accent 6" w:semiHidden="0" w:uiPriority="71" w:unhideWhenUsed="0"/>
+    <w:lsdException w:name="Colorful List Accent 6" w:semiHidden="0" w:uiPriority="72" w:unhideWhenUsed="0"/>
+    <w:lsdException w:name="Colorful Grid Accent 6" w:semiHidden="0" w:uiPriority="73" w:unhideWhenUsed="0"/>
+    <w:lsdException w:name="Subtle Emphasis" w:semiHidden="0" w:uiPriority="19" w:unhideWhenUsed="0" w:qFormat="1"/>
+    <w:lsdException w:name="Intense Emphasis" w:semiHidden="0" w:uiPriority="21" w:unhideWhenUsed="0" w:qFormat="1"/>
+    <w:lsdException w:name="Subtle Reference" w:semiHidden="0" w:uiPriority="31" w:unhideWhenUsed="0" w:qFormat="1"/>
+    <w:lsdException w:name="Intense Reference" w:semiHidden="0" w:uiPriority="32" w:unhideWhenUsed="0" w:qFormat="1"/>
+    <w:lsdException w:name="Book Title" w:semiHidden="0" w:uiPriority="33" w:unhideWhenUsed="0" w:qFormat="1"/>
+    <w:lsdException w:name="Bibliography" w:uiPriority="37"/>
+    <w:lsdException w:name="TOC Heading" w:uiPriority="39" w:qFormat="1"/>
+  </w:latentStyles>
+  <w:style w:type="paragraph" w:default="1" w:styleId="Normal">
+    <w:name w:val="Normal"/>
+    <w:qFormat/>
+  </w:style>
+  <w:style w:type="character" w:default="1" w:styleId="DefaultParagraphFont">
+    <w:name w:val="Default Paragraph Font"/>
+    <w:uiPriority w:val="1"/>
+    <w:semiHidden/>
+    <w:unhideWhenUsed/>
+  </w:style>
+  <w:style w:type="table" w:default="1" w:styleId="TableNormal">
+    <w:name w:val="Normal Table"/>
+    <w:uiPriority w:val="99"/>
+    <w:semiHidden/>
+    <w:unhideWhenUsed/>
+    <w:tblPr>
+      <w:tblInd w:w="0" w:type="dxa"/>
+      <w:tblCellMar>
+        <w:top w:w="0" w:type="dxa"/>
+        <w:left w:w="108" w:type="dxa"/>
+        <w:bottom w:w="0" w:type="dxa"/>
+        <w:right w:w="108" w:type="dxa"/>
+      </w:tblCellMar>
+    </w:tblPr>
+  </w:style>
+  <w:style w:type="numbering" w:default="1" w:styleId="NoList">
+    <w:name w:val="No List"/>
+    <w:uiPriority w:val="99"/>
+    <w:semiHidden/>
+    <w:unhideWhenUsed/>
   </w:style>
 </w:styles>
 </file>

</xml_diff>

<commit_message>
Extracted different methods whre necessary
</commit_message>
<xml_diff>
--- a/Changes.docx
+++ b/Changes.docx
@@ -75,23 +75,13 @@
               <w:t>green</w:t>
             </w:r>
             <w:r>
-              <w:t xml:space="preserve"> changes – </w:t>
-            </w:r>
-            <w:proofErr w:type="spellStart"/>
-            <w:r>
-              <w:t>Ivailo</w:t>
-            </w:r>
-            <w:proofErr w:type="spellEnd"/>
+              <w:t xml:space="preserve"> changes – Ivailo</w:t>
+            </w:r>
             <w:r>
               <w:t xml:space="preserve"> </w:t>
             </w:r>
-            <w:proofErr w:type="spellStart"/>
-            <w:r>
-              <w:t>Ivanov</w:t>
-            </w:r>
-            <w:proofErr w:type="spellEnd"/>
-            <w:r>
-              <w:t>.</w:t>
+            <w:r>
+              <w:t>Ivanov.</w:t>
             </w:r>
           </w:p>
           <w:p>
@@ -192,14 +182,12 @@
             <w:r>
               <w:t xml:space="preserve">Implemented </w:t>
             </w:r>
-            <w:proofErr w:type="spellStart"/>
             <w:r>
               <w:rPr>
                 <w:b/>
               </w:rPr>
               <w:t>CompareTo</w:t>
             </w:r>
-            <w:proofErr w:type="spellEnd"/>
             <w:r>
               <w:t xml:space="preserve"> </w:t>
             </w:r>
@@ -241,14 +229,12 @@
             <w:r>
               <w:t xml:space="preserve">Implemented class </w:t>
             </w:r>
-            <w:proofErr w:type="spellStart"/>
             <w:r>
               <w:rPr>
                 <w:b/>
               </w:rPr>
               <w:t>ScoreBoard</w:t>
             </w:r>
-            <w:proofErr w:type="spellEnd"/>
             <w:r>
               <w:t xml:space="preserve"> and moved all the functionality that belongs to it.</w:t>
             </w:r>
@@ -269,7 +255,6 @@
               </w:rPr>
               <w:t xml:space="preserve">Override </w:t>
             </w:r>
-            <w:proofErr w:type="spellStart"/>
             <w:r>
               <w:rPr>
                 <w:rFonts w:cstheme="minorHAnsi"/>
@@ -277,7 +262,6 @@
               </w:rPr>
               <w:t>ToString</w:t>
             </w:r>
-            <w:proofErr w:type="spellEnd"/>
             <w:r>
               <w:rPr>
                 <w:rFonts w:cstheme="minorHAnsi"/>
@@ -297,7 +281,6 @@
               </w:rPr>
               <w:t xml:space="preserve"> in </w:t>
             </w:r>
-            <w:proofErr w:type="spellStart"/>
             <w:r>
               <w:rPr>
                 <w:rFonts w:cstheme="minorHAnsi"/>
@@ -305,7 +288,6 @@
               </w:rPr>
               <w:t>ScoreBoard</w:t>
             </w:r>
-            <w:proofErr w:type="spellEnd"/>
             <w:r>
               <w:rPr>
                 <w:rFonts w:cstheme="minorHAnsi"/>
@@ -396,41 +378,13 @@
             <w:r>
               <w:t xml:space="preserve">Removed </w:t>
             </w:r>
-            <w:proofErr w:type="spellStart"/>
             <w:r>
               <w:rPr>
                 <w:rFonts w:cstheme="minorHAnsi"/>
                 <w:b/>
                 <w:highlight w:val="white"/>
               </w:rPr>
-              <w:t>Console.WriteLine</w:t>
-            </w:r>
-            <w:proofErr w:type="spellEnd"/>
-            <w:r>
-              <w:rPr>
-                <w:rFonts w:cstheme="minorHAnsi"/>
-                <w:b/>
-                <w:highlight w:val="white"/>
-              </w:rPr>
-              <w:t>(</w:t>
-            </w:r>
-            <w:proofErr w:type="spellStart"/>
-            <w:r>
-              <w:rPr>
-                <w:rFonts w:cstheme="minorHAnsi"/>
-                <w:b/>
-                <w:highlight w:val="white"/>
-              </w:rPr>
-              <w:t>IsRunning</w:t>
-            </w:r>
-            <w:proofErr w:type="spellEnd"/>
-            <w:r>
-              <w:rPr>
-                <w:rFonts w:cstheme="minorHAnsi"/>
-                <w:b/>
-                <w:highlight w:val="white"/>
-              </w:rPr>
-              <w:t>)</w:t>
+              <w:t>Console.WriteLine(IsRunning)</w:t>
             </w:r>
             <w:r>
               <w:rPr>
@@ -475,6 +429,255 @@
                 <w:rFonts w:cstheme="minorHAnsi"/>
               </w:rPr>
               <w:t xml:space="preserve"> no need of it.</w:t>
+            </w:r>
+          </w:p>
+          <w:p>
+            <w:pPr>
+              <w:numPr>
+                <w:ilvl w:val="1"/>
+                <w:numId w:val="1"/>
+              </w:numPr>
+              <w:spacing w:before="120" w:after="120" w:line="240" w:lineRule="auto"/>
+              <w:ind w:left="568" w:hanging="284"/>
+              <w:jc w:val="both"/>
+            </w:pPr>
+            <w:r>
+              <w:t xml:space="preserve">changed the magic number </w:t>
+            </w:r>
+            <w:r>
+              <w:rPr>
+                <w:b/>
+              </w:rPr>
+              <w:t>6</w:t>
+            </w:r>
+            <w:r>
+              <w:t xml:space="preserve"> -&gt; </w:t>
+            </w:r>
+            <w:r>
+              <w:rPr>
+                <w:b/>
+              </w:rPr>
+              <w:t>LabyrinthSize - 1</w:t>
+            </w:r>
+            <w:r>
+              <w:t xml:space="preserve"> in </w:t>
+            </w:r>
+            <w:r>
+              <w:rPr>
+                <w:b/>
+              </w:rPr>
+              <w:t>Run</w:t>
+            </w:r>
+            <w:r>
+              <w:t xml:space="preserve"> method in </w:t>
+            </w:r>
+            <w:r>
+              <w:rPr>
+                <w:b/>
+              </w:rPr>
+              <w:t>Labyrinth</w:t>
+            </w:r>
+            <w:r>
+              <w:t xml:space="preserve"> class</w:t>
+            </w:r>
+            <w:r>
+              <w:t>.</w:t>
+            </w:r>
+          </w:p>
+          <w:p>
+            <w:pPr>
+              <w:numPr>
+                <w:ilvl w:val="1"/>
+                <w:numId w:val="1"/>
+              </w:numPr>
+              <w:spacing w:before="120" w:after="120" w:line="240" w:lineRule="auto"/>
+              <w:ind w:left="568" w:hanging="284"/>
+              <w:jc w:val="both"/>
+            </w:pPr>
+            <w:r>
+              <w:t xml:space="preserve">Removing the magic number </w:t>
+            </w:r>
+            <w:r>
+              <w:rPr>
+                <w:b/>
+              </w:rPr>
+              <w:t>7</w:t>
+            </w:r>
+            <w:r>
+              <w:t xml:space="preserve"> and swit</w:t>
+            </w:r>
+            <w:r>
+              <w:t>c</w:t>
+            </w:r>
+            <w:r>
+              <w:t>hing it with the number of columns in the labyrinth</w:t>
+            </w:r>
+            <w:r>
+              <w:t>.</w:t>
+            </w:r>
+          </w:p>
+          <w:p>
+            <w:pPr>
+              <w:numPr>
+                <w:ilvl w:val="1"/>
+                <w:numId w:val="1"/>
+              </w:numPr>
+              <w:spacing w:before="120" w:after="120" w:line="240" w:lineRule="auto"/>
+              <w:ind w:left="568" w:hanging="284"/>
+              <w:jc w:val="both"/>
+            </w:pPr>
+            <w:r>
+              <w:t>renamed isAbleToMove -&gt; isBlocked</w:t>
+            </w:r>
+            <w:r>
+              <w:t>.</w:t>
+            </w:r>
+          </w:p>
+          <w:p>
+            <w:pPr>
+              <w:numPr>
+                <w:ilvl w:val="1"/>
+                <w:numId w:val="1"/>
+              </w:numPr>
+              <w:spacing w:before="120" w:after="120" w:line="240" w:lineRule="auto"/>
+              <w:ind w:left="568" w:hanging="284"/>
+              <w:jc w:val="both"/>
+            </w:pPr>
+            <w:r>
+              <w:t xml:space="preserve">Moved </w:t>
+            </w:r>
+            <w:r>
+              <w:rPr>
+                <w:b/>
+              </w:rPr>
+              <w:t>isAbleToMove = false</w:t>
+            </w:r>
+            <w:r>
+              <w:t>;</w:t>
+            </w:r>
+            <w:r>
+              <w:t xml:space="preserve"> </w:t>
+            </w:r>
+            <w:r>
+              <w:t xml:space="preserve"> </w:t>
+            </w:r>
+            <w:r>
+              <w:rPr>
+                <w:b/>
+              </w:rPr>
+              <w:t>isFinished = true</w:t>
+            </w:r>
+            <w:r>
+              <w:t>; outside, no need to be inside the loop</w:t>
+            </w:r>
+            <w:r>
+              <w:t xml:space="preserve">. </w:t>
+            </w:r>
+            <w:r>
+              <w:rPr>
+                <w:b/>
+              </w:rPr>
+              <w:t>SolutionChecker</w:t>
+            </w:r>
+            <w:r>
+              <w:t>()</w:t>
+            </w:r>
+            <w:r>
+              <w:t xml:space="preserve"> methd</w:t>
+            </w:r>
+            <w:r>
+              <w:t xml:space="preserve"> in the Labyrinth class.</w:t>
+            </w:r>
+          </w:p>
+          <w:p>
+            <w:pPr>
+              <w:numPr>
+                <w:ilvl w:val="1"/>
+                <w:numId w:val="1"/>
+              </w:numPr>
+              <w:spacing w:before="120" w:after="120" w:line="240" w:lineRule="auto"/>
+              <w:ind w:left="568" w:hanging="284"/>
+              <w:jc w:val="both"/>
+            </w:pPr>
+            <w:r>
+              <w:t xml:space="preserve">Removed </w:t>
+            </w:r>
+            <w:r>
+              <w:rPr>
+                <w:b/>
+              </w:rPr>
+              <w:t>SolutionChecker</w:t>
+            </w:r>
+            <w:r>
+              <w:rPr>
+                <w:b/>
+              </w:rPr>
+              <w:t>()</w:t>
+            </w:r>
+            <w:r>
+              <w:t xml:space="preserve"> metho</w:t>
+            </w:r>
+            <w:r>
+              <w:t xml:space="preserve">d from </w:t>
+            </w:r>
+            <w:r>
+              <w:rPr>
+                <w:b/>
+              </w:rPr>
+              <w:t>L</w:t>
+            </w:r>
+            <w:r>
+              <w:rPr>
+                <w:b/>
+              </w:rPr>
+              <w:t>abyrinth</w:t>
+            </w:r>
+            <w:r>
+              <w:t xml:space="preserve"> class.</w:t>
+            </w:r>
+            <w:r>
+              <w:t xml:space="preserve"> Added </w:t>
+            </w:r>
+            <w:r>
+              <w:rPr>
+                <w:b/>
+              </w:rPr>
+              <w:t>ExitPathAvailable()</w:t>
+            </w:r>
+            <w:r>
+              <w:t xml:space="preserve"> method which fixes the </w:t>
+            </w:r>
+            <w:r>
+              <w:rPr>
+                <w:b/>
+              </w:rPr>
+              <w:t>bug</w:t>
+            </w:r>
+            <w:r>
+              <w:t xml:space="preserve"> of never finding a way out.</w:t>
+            </w:r>
+          </w:p>
+          <w:p>
+            <w:pPr>
+              <w:numPr>
+                <w:ilvl w:val="1"/>
+                <w:numId w:val="1"/>
+              </w:numPr>
+              <w:spacing w:before="120" w:after="120" w:line="240" w:lineRule="auto"/>
+              <w:ind w:left="568" w:hanging="284"/>
+              <w:jc w:val="both"/>
+            </w:pPr>
+            <w:r>
+              <w:t xml:space="preserve">Extracted all directions manipulation from </w:t>
+            </w:r>
+            <w:r>
+              <w:rPr>
+                <w:b/>
+              </w:rPr>
+              <w:t>Run()</w:t>
+            </w:r>
+            <w:r>
+              <w:t xml:space="preserve"> method in separate methods for each direction.</w:t>
             </w:r>
           </w:p>
           <w:p>
@@ -956,7 +1159,6 @@
   <w:style w:type="character" w:default="1" w:styleId="DefaultParagraphFont">
     <w:name w:val="Default Paragraph Font"/>
     <w:uiPriority w:val="1"/>
-    <w:semiHidden/>
     <w:unhideWhenUsed/>
   </w:style>
   <w:style w:type="table" w:default="1" w:styleId="TableNormal">
@@ -986,16 +1188,23 @@
     <w:uiPriority w:val="99"/>
     <w:semiHidden/>
     <w:unhideWhenUsed/>
-    <w:rsid w:val="00FB64CA"/>
+    <w:rsid w:val="00891020"/>
   </w:style>
   <w:style w:type="numbering" w:customStyle="1" w:styleId="ListNo0">
     <w:name w:val="List No"/>
     <w:uiPriority w:val="99"/>
     <w:semiHidden/>
     <w:unhideWhenUsed/>
+    <w:rsid w:val="00FB64CA"/>
+  </w:style>
+  <w:style w:type="numbering" w:customStyle="1" w:styleId="ListNo1">
+    <w:name w:val="List No"/>
+    <w:uiPriority w:val="99"/>
+    <w:semiHidden/>
+    <w:unhideWhenUsed/>
     <w:rsid w:val="00CD06C2"/>
   </w:style>
-  <w:style w:type="numbering" w:customStyle="1" w:styleId="ListNo1">
+  <w:style w:type="numbering" w:customStyle="1" w:styleId="ListNo2">
     <w:name w:val="List No"/>
     <w:uiPriority w:val="99"/>
     <w:semiHidden/>

</xml_diff>

<commit_message>
Insert the board field everywhere needed in the Labyrinth class. Chaged all the methods to use the board field. Changed the Clone() method and implemented ToString().
</commit_message>
<xml_diff>
--- a/Changes.docx
+++ b/Changes.docx
@@ -75,13 +75,23 @@
               <w:t>green</w:t>
             </w:r>
             <w:r>
-              <w:t xml:space="preserve"> changes – Ivailo</w:t>
-            </w:r>
+              <w:t xml:space="preserve"> changes – </w:t>
+            </w:r>
+            <w:proofErr w:type="spellStart"/>
+            <w:r>
+              <w:t>Ivailo</w:t>
+            </w:r>
+            <w:proofErr w:type="spellEnd"/>
             <w:r>
               <w:t xml:space="preserve"> </w:t>
             </w:r>
-            <w:r>
-              <w:t>Ivanov.</w:t>
+            <w:proofErr w:type="spellStart"/>
+            <w:r>
+              <w:t>Ivanov</w:t>
+            </w:r>
+            <w:proofErr w:type="spellEnd"/>
+            <w:r>
+              <w:t>.</w:t>
             </w:r>
           </w:p>
           <w:p>
@@ -182,12 +192,14 @@
             <w:r>
               <w:t xml:space="preserve">Implemented </w:t>
             </w:r>
+            <w:proofErr w:type="spellStart"/>
             <w:r>
               <w:rPr>
                 <w:b/>
               </w:rPr>
               <w:t>CompareTo</w:t>
             </w:r>
+            <w:proofErr w:type="spellEnd"/>
             <w:r>
               <w:t xml:space="preserve"> </w:t>
             </w:r>
@@ -229,12 +241,14 @@
             <w:r>
               <w:t xml:space="preserve">Implemented class </w:t>
             </w:r>
+            <w:proofErr w:type="spellStart"/>
             <w:r>
               <w:rPr>
                 <w:b/>
               </w:rPr>
               <w:t>ScoreBoard</w:t>
             </w:r>
+            <w:proofErr w:type="spellEnd"/>
             <w:r>
               <w:t xml:space="preserve"> and moved all the functionality that belongs to it.</w:t>
             </w:r>
@@ -255,6 +269,7 @@
               </w:rPr>
               <w:t xml:space="preserve">Override </w:t>
             </w:r>
+            <w:proofErr w:type="spellStart"/>
             <w:r>
               <w:rPr>
                 <w:rFonts w:cstheme="minorHAnsi"/>
@@ -262,6 +277,7 @@
               </w:rPr>
               <w:t>ToString</w:t>
             </w:r>
+            <w:proofErr w:type="spellEnd"/>
             <w:r>
               <w:rPr>
                 <w:rFonts w:cstheme="minorHAnsi"/>
@@ -281,6 +297,7 @@
               </w:rPr>
               <w:t xml:space="preserve"> in </w:t>
             </w:r>
+            <w:proofErr w:type="spellStart"/>
             <w:r>
               <w:rPr>
                 <w:rFonts w:cstheme="minorHAnsi"/>
@@ -288,6 +305,7 @@
               </w:rPr>
               <w:t>ScoreBoard</w:t>
             </w:r>
+            <w:proofErr w:type="spellEnd"/>
             <w:r>
               <w:rPr>
                 <w:rFonts w:cstheme="minorHAnsi"/>
@@ -378,13 +396,41 @@
             <w:r>
               <w:t xml:space="preserve">Removed </w:t>
             </w:r>
+            <w:proofErr w:type="spellStart"/>
             <w:r>
               <w:rPr>
                 <w:rFonts w:cstheme="minorHAnsi"/>
                 <w:b/>
                 <w:highlight w:val="white"/>
               </w:rPr>
-              <w:t>Console.WriteLine(IsRunning)</w:t>
+              <w:t>Console.WriteLine</w:t>
+            </w:r>
+            <w:proofErr w:type="spellEnd"/>
+            <w:r>
+              <w:rPr>
+                <w:rFonts w:cstheme="minorHAnsi"/>
+                <w:b/>
+                <w:highlight w:val="white"/>
+              </w:rPr>
+              <w:t>(</w:t>
+            </w:r>
+            <w:proofErr w:type="spellStart"/>
+            <w:r>
+              <w:rPr>
+                <w:rFonts w:cstheme="minorHAnsi"/>
+                <w:b/>
+                <w:highlight w:val="white"/>
+              </w:rPr>
+              <w:t>IsRunning</w:t>
+            </w:r>
+            <w:proofErr w:type="spellEnd"/>
+            <w:r>
+              <w:rPr>
+                <w:rFonts w:cstheme="minorHAnsi"/>
+                <w:b/>
+                <w:highlight w:val="white"/>
+              </w:rPr>
+              <w:t>)</w:t>
             </w:r>
             <w:r>
               <w:rPr>
@@ -453,11 +499,19 @@
             <w:r>
               <w:t xml:space="preserve"> -&gt; </w:t>
             </w:r>
-            <w:r>
-              <w:rPr>
-                <w:b/>
-              </w:rPr>
-              <w:t>LabyrinthSize - 1</w:t>
+            <w:proofErr w:type="spellStart"/>
+            <w:r>
+              <w:rPr>
+                <w:b/>
+              </w:rPr>
+              <w:t>LabyrinthSize</w:t>
+            </w:r>
+            <w:proofErr w:type="spellEnd"/>
+            <w:r>
+              <w:rPr>
+                <w:b/>
+              </w:rPr>
+              <w:t xml:space="preserve"> - 1</w:t>
             </w:r>
             <w:r>
               <w:t xml:space="preserve"> in </w:t>
@@ -510,7 +564,22 @@
               <w:t>c</w:t>
             </w:r>
             <w:r>
-              <w:t>hing it with the number of columns in the labyrinth</w:t>
+              <w:t xml:space="preserve">hing it with the </w:t>
+            </w:r>
+            <w:r>
+              <w:rPr>
+                <w:b/>
+              </w:rPr>
+              <w:t>number of columns</w:t>
+            </w:r>
+            <w:r>
+              <w:t xml:space="preserve"> in the </w:t>
+            </w:r>
+            <w:r>
+              <w:rPr>
+                <w:b/>
+              </w:rPr>
+              <w:t>labyrinth</w:t>
             </w:r>
             <w:r>
               <w:t>.</w:t>
@@ -527,8 +596,27 @@
               <w:jc w:val="both"/>
             </w:pPr>
             <w:r>
-              <w:t>renamed isAbleToMove -&gt; isBlocked</w:t>
-            </w:r>
+              <w:t xml:space="preserve">renamed </w:t>
+            </w:r>
+            <w:proofErr w:type="spellStart"/>
+            <w:r>
+              <w:rPr>
+                <w:b/>
+              </w:rPr>
+              <w:t>isAbleToMove</w:t>
+            </w:r>
+            <w:proofErr w:type="spellEnd"/>
+            <w:r>
+              <w:t xml:space="preserve"> -&gt; </w:t>
+            </w:r>
+            <w:proofErr w:type="spellStart"/>
+            <w:r>
+              <w:rPr>
+                <w:b/>
+              </w:rPr>
+              <w:t>isBlocked</w:t>
+            </w:r>
+            <w:proofErr w:type="spellEnd"/>
             <w:r>
               <w:t>.</w:t>
             </w:r>
@@ -544,13 +632,147 @@
               <w:jc w:val="both"/>
             </w:pPr>
             <w:r>
+              <w:t xml:space="preserve">Removed </w:t>
+            </w:r>
+            <w:proofErr w:type="spellStart"/>
+            <w:r>
+              <w:rPr>
+                <w:b/>
+              </w:rPr>
+              <w:t>Environment.Exit</w:t>
+            </w:r>
+            <w:proofErr w:type="spellEnd"/>
+            <w:r>
+              <w:rPr>
+                <w:b/>
+              </w:rPr>
+              <w:t>(0);</w:t>
+            </w:r>
+            <w:r>
+              <w:t xml:space="preserve"> in </w:t>
+            </w:r>
+            <w:r>
+              <w:rPr>
+                <w:b/>
+              </w:rPr>
+              <w:t>Run()</w:t>
+            </w:r>
+            <w:r>
+              <w:t xml:space="preserve"> method and made it exit in another way.</w:t>
+            </w:r>
+          </w:p>
+          <w:p>
+            <w:pPr>
+              <w:numPr>
+                <w:ilvl w:val="1"/>
+                <w:numId w:val="1"/>
+              </w:numPr>
+              <w:spacing w:before="120" w:after="120" w:line="240" w:lineRule="auto"/>
+              <w:ind w:left="568" w:hanging="284"/>
+              <w:jc w:val="both"/>
+            </w:pPr>
+            <w:r>
+              <w:t xml:space="preserve">Removed method </w:t>
+            </w:r>
+            <w:r>
+              <w:rPr>
+                <w:b/>
+              </w:rPr>
+              <w:t>Print</w:t>
+            </w:r>
+            <w:r>
+              <w:rPr>
+                <w:b/>
+              </w:rPr>
+              <w:t>(</w:t>
+            </w:r>
+            <w:r>
+              <w:rPr>
+                <w:b/>
+              </w:rPr>
+              <w:t>labyrinth</w:t>
+            </w:r>
+            <w:r>
+              <w:rPr>
+                <w:b/>
+              </w:rPr>
+              <w:t>)</w:t>
+            </w:r>
+            <w:r>
+              <w:t xml:space="preserve"> from Labyr</w:t>
+            </w:r>
+            <w:r>
+              <w:t xml:space="preserve">inth and implemented </w:t>
+            </w:r>
+            <w:proofErr w:type="spellStart"/>
+            <w:r>
+              <w:rPr>
+                <w:b/>
+              </w:rPr>
+              <w:t>ToString</w:t>
+            </w:r>
+            <w:proofErr w:type="spellEnd"/>
+            <w:r>
+              <w:rPr>
+                <w:b/>
+              </w:rPr>
+              <w:t>()</w:t>
+            </w:r>
+            <w:r>
+              <w:t xml:space="preserve"> instead.</w:t>
+            </w:r>
+          </w:p>
+          <w:p>
+            <w:pPr>
+              <w:numPr>
+                <w:ilvl w:val="1"/>
+                <w:numId w:val="1"/>
+              </w:numPr>
+              <w:spacing w:before="120" w:after="120" w:line="240" w:lineRule="auto"/>
+              <w:ind w:left="568" w:hanging="284"/>
+              <w:jc w:val="both"/>
+            </w:pPr>
+            <w:r>
+              <w:t xml:space="preserve">Removed method </w:t>
+            </w:r>
+            <w:proofErr w:type="spellStart"/>
+            <w:r>
+              <w:rPr>
+                <w:b/>
+              </w:rPr>
+              <w:t>FindNewCellCoordinates</w:t>
+            </w:r>
+            <w:proofErr w:type="spellEnd"/>
+            <w:r>
+              <w:t>(), no need of it.</w:t>
+            </w:r>
+          </w:p>
+          <w:p>
+            <w:pPr>
+              <w:numPr>
+                <w:ilvl w:val="1"/>
+                <w:numId w:val="1"/>
+              </w:numPr>
+              <w:spacing w:before="120" w:after="120" w:line="240" w:lineRule="auto"/>
+              <w:ind w:left="568" w:hanging="284"/>
+              <w:jc w:val="both"/>
+            </w:pPr>
+            <w:r>
               <w:t xml:space="preserve">Moved </w:t>
             </w:r>
-            <w:r>
-              <w:rPr>
-                <w:b/>
-              </w:rPr>
-              <w:t>isAbleToMove = false</w:t>
+            <w:proofErr w:type="spellStart"/>
+            <w:r>
+              <w:rPr>
+                <w:b/>
+              </w:rPr>
+              <w:t>isAbleToMove</w:t>
+            </w:r>
+            <w:proofErr w:type="spellEnd"/>
+            <w:r>
+              <w:rPr>
+                <w:b/>
+              </w:rPr>
+              <w:t xml:space="preserve"> = false</w:t>
             </w:r>
             <w:r>
               <w:t>;</w:t>
@@ -561,11 +783,19 @@
             <w:r>
               <w:t xml:space="preserve"> </w:t>
             </w:r>
-            <w:r>
-              <w:rPr>
-                <w:b/>
-              </w:rPr>
-              <w:t>isFinished = true</w:t>
+            <w:proofErr w:type="spellStart"/>
+            <w:r>
+              <w:rPr>
+                <w:b/>
+              </w:rPr>
+              <w:t>isFinished</w:t>
+            </w:r>
+            <w:proofErr w:type="spellEnd"/>
+            <w:r>
+              <w:rPr>
+                <w:b/>
+              </w:rPr>
+              <w:t xml:space="preserve"> = true</w:t>
             </w:r>
             <w:r>
               <w:t>; outside, no need to be inside the loop</w:t>
@@ -573,18 +803,25 @@
             <w:r>
               <w:t xml:space="preserve">. </w:t>
             </w:r>
+            <w:proofErr w:type="spellStart"/>
             <w:r>
               <w:rPr>
                 <w:b/>
               </w:rPr>
               <w:t>SolutionChecker</w:t>
             </w:r>
+            <w:proofErr w:type="spellEnd"/>
             <w:r>
               <w:t>()</w:t>
             </w:r>
             <w:r>
-              <w:t xml:space="preserve"> methd</w:t>
-            </w:r>
+              <w:t xml:space="preserve"> </w:t>
+            </w:r>
+            <w:proofErr w:type="spellStart"/>
+            <w:r>
+              <w:t>methd</w:t>
+            </w:r>
+            <w:proofErr w:type="spellEnd"/>
             <w:r>
               <w:t xml:space="preserve"> in the Labyrinth class.</w:t>
             </w:r>
@@ -602,12 +839,14 @@
             <w:r>
               <w:t xml:space="preserve">Removed </w:t>
             </w:r>
+            <w:proofErr w:type="spellStart"/>
             <w:r>
               <w:rPr>
                 <w:b/>
               </w:rPr>
               <w:t>SolutionChecker</w:t>
             </w:r>
+            <w:proofErr w:type="spellEnd"/>
             <w:r>
               <w:rPr>
                 <w:b/>
@@ -638,11 +877,19 @@
             <w:r>
               <w:t xml:space="preserve"> Added </w:t>
             </w:r>
-            <w:r>
-              <w:rPr>
-                <w:b/>
-              </w:rPr>
-              <w:t>ExitPathAvailable()</w:t>
+            <w:proofErr w:type="spellStart"/>
+            <w:r>
+              <w:rPr>
+                <w:b/>
+              </w:rPr>
+              <w:t>ExitPathAvailable</w:t>
+            </w:r>
+            <w:proofErr w:type="spellEnd"/>
+            <w:r>
+              <w:rPr>
+                <w:b/>
+              </w:rPr>
+              <w:t>()</w:t>
             </w:r>
             <w:r>
               <w:t xml:space="preserve"> method which fixes the </w:t>
@@ -1188,23 +1435,30 @@
     <w:uiPriority w:val="99"/>
     <w:semiHidden/>
     <w:unhideWhenUsed/>
-    <w:rsid w:val="00891020"/>
+    <w:rsid w:val="004E4EC5"/>
   </w:style>
   <w:style w:type="numbering" w:customStyle="1" w:styleId="ListNo0">
     <w:name w:val="List No"/>
     <w:uiPriority w:val="99"/>
     <w:semiHidden/>
     <w:unhideWhenUsed/>
-    <w:rsid w:val="00FB64CA"/>
+    <w:rsid w:val="00891020"/>
   </w:style>
   <w:style w:type="numbering" w:customStyle="1" w:styleId="ListNo1">
     <w:name w:val="List No"/>
     <w:uiPriority w:val="99"/>
     <w:semiHidden/>
     <w:unhideWhenUsed/>
+    <w:rsid w:val="00FB64CA"/>
+  </w:style>
+  <w:style w:type="numbering" w:customStyle="1" w:styleId="ListNo2">
+    <w:name w:val="List No"/>
+    <w:uiPriority w:val="99"/>
+    <w:semiHidden/>
+    <w:unhideWhenUsed/>
     <w:rsid w:val="00CD06C2"/>
   </w:style>
-  <w:style w:type="numbering" w:customStyle="1" w:styleId="ListNo2">
+  <w:style w:type="numbering" w:customStyle="1" w:styleId="ListNo3">
     <w:name w:val="List No"/>
     <w:uiPriority w:val="99"/>
     <w:semiHidden/>

</xml_diff>

<commit_message>
Removed isGameFinished references from methods and use the field property IsRunning insted
</commit_message>
<xml_diff>
--- a/Changes.docx
+++ b/Changes.docx
@@ -961,6 +961,50 @@
               <w:jc w:val="both"/>
             </w:pPr>
             <w:r>
+              <w:t xml:space="preserve">Removed </w:t>
+            </w:r>
+            <w:proofErr w:type="spellStart"/>
+            <w:r>
+              <w:rPr>
+                <w:b/>
+              </w:rPr>
+              <w:t>isGameFinished</w:t>
+            </w:r>
+            <w:proofErr w:type="spellEnd"/>
+            <w:r>
+              <w:t xml:space="preserve"> references from methods and use the field property </w:t>
+            </w:r>
+            <w:proofErr w:type="spellStart"/>
+            <w:r>
+              <w:rPr>
+                <w:b/>
+              </w:rPr>
+              <w:t>IsRunning</w:t>
+            </w:r>
+            <w:proofErr w:type="spellEnd"/>
+            <w:r>
+              <w:t xml:space="preserve"> </w:t>
+            </w:r>
+            <w:proofErr w:type="spellStart"/>
+            <w:r>
+              <w:t>insted</w:t>
+            </w:r>
+            <w:proofErr w:type="spellEnd"/>
+            <w:r>
+              <w:t>.</w:t>
+            </w:r>
+          </w:p>
+          <w:p>
+            <w:pPr>
+              <w:numPr>
+                <w:ilvl w:val="1"/>
+                <w:numId w:val="1"/>
+              </w:numPr>
+              <w:spacing w:before="120" w:after="120" w:line="240" w:lineRule="auto"/>
+              <w:ind w:left="568" w:hanging="284"/>
+              <w:jc w:val="both"/>
+            </w:pPr>
+            <w:r>
               <w:t xml:space="preserve">Added a </w:t>
             </w:r>
             <w:r>
@@ -1213,6 +1257,7 @@
                 <w:rFonts w:cstheme="minorHAnsi"/>
                 <w:color w:val="00B050"/>
               </w:rPr>
+              <w:lastRenderedPageBreak/>
               <w:t xml:space="preserve">Added </w:t>
             </w:r>
             <w:r>

</xml_diff>